<commit_message>
only description is showing on prompt page
</commit_message>
<xml_diff>
--- a/frontend/public/assets/dalle.docx
+++ b/frontend/public/assets/dalle.docx
@@ -185,55 +185,9 @@
           <w:sz w:val="32"/>
           <w:szCs w:val="52"/>
         </w:rPr>
-        <w:t>Why This prompt</w:t>
-      </w:r>
-    </w:p>
-    <w:p>
-      <w:pPr>
-        <w:rPr>
-          <w:rFonts w:ascii="Arial" w:hAnsi="Arial" w:cs="Arial"/>
-          <w:b/>
-          <w:sz w:val="32"/>
-          <w:szCs w:val="52"/>
-        </w:rPr>
-      </w:pPr>
-      <w:r>
-        <w:rPr>
-          <w:rFonts w:ascii="Arial" w:hAnsi="Arial" w:cs="Arial"/>
-          <w:sz w:val="28"/>
-          <w:szCs w:val="32"/>
-        </w:rPr>
-        <w:t>{uses</w:t>
-      </w:r>
-      <w:r>
-        <w:rPr>
-          <w:rFonts w:ascii="Arial" w:hAnsi="Arial" w:cs="Arial"/>
-          <w:sz w:val="28"/>
-          <w:szCs w:val="32"/>
-        </w:rPr>
-        <w:t xml:space="preserve">}           </w:t>
-      </w:r>
-    </w:p>
-    <w:p>
-      <w:pPr>
-        <w:rPr>
-          <w:rFonts w:ascii="Arial" w:hAnsi="Arial" w:cs="Arial"/>
-          <w:sz w:val="32"/>
-          <w:szCs w:val="32"/>
-        </w:rPr>
-      </w:pPr>
-    </w:p>
-    <w:p>
-      <w:pPr>
-        <w:rPr>
-          <w:rFonts w:ascii="Arial" w:hAnsi="Arial" w:cs="Arial"/>
-          <w:sz w:val="32"/>
-          <w:szCs w:val="32"/>
-        </w:rPr>
-      </w:pPr>
-    </w:p>
-    <w:p>
-      <w:pPr>
+        <w:t xml:space="preserve">Original </w:t>
+      </w:r>
+      <w:r>
         <w:rPr>
           <w:rFonts w:ascii="Arial" w:hAnsi="Arial" w:cs="Arial"/>
           <w:b/>
@@ -241,7 +195,8 @@
           <w:sz w:val="32"/>
           <w:szCs w:val="52"/>
         </w:rPr>
-      </w:pPr>
+        <w:t>P</w:t>
+      </w:r>
       <w:r>
         <w:rPr>
           <w:rFonts w:ascii="Arial" w:hAnsi="Arial" w:cs="Arial"/>
@@ -250,151 +205,216 @@
           <w:sz w:val="32"/>
           <w:szCs w:val="52"/>
         </w:rPr>
-        <w:t>Instructions</w:t>
-      </w:r>
-    </w:p>
-    <w:p>
-      <w:pPr>
-        <w:rPr>
-          <w:rFonts w:ascii="Arial" w:hAnsi="Arial" w:cs="Arial"/>
-          <w:sz w:val="28"/>
-          <w:szCs w:val="32"/>
-        </w:rPr>
-      </w:pPr>
-      <w:r>
-        <w:rPr>
-          <w:rFonts w:ascii="Arial" w:hAnsi="Arial" w:cs="Arial"/>
-          <w:sz w:val="28"/>
-          <w:szCs w:val="32"/>
-        </w:rPr>
-        <w:t>{instructions</w:t>
-      </w:r>
-      <w:r>
-        <w:rPr>
-          <w:rFonts w:ascii="Arial" w:hAnsi="Arial" w:cs="Arial"/>
-          <w:sz w:val="28"/>
-          <w:szCs w:val="32"/>
-        </w:rPr>
-        <w:t>}</w:t>
-      </w:r>
-    </w:p>
-    <w:p>
-      <w:pPr>
-        <w:rPr>
-          <w:rFonts w:ascii="Arial" w:hAnsi="Arial" w:cs="Arial"/>
-          <w:sz w:val="32"/>
-          <w:szCs w:val="32"/>
-        </w:rPr>
-      </w:pPr>
-    </w:p>
-    <w:p>
-      <w:pPr>
-        <w:rPr>
-          <w:rFonts w:ascii="Arial" w:hAnsi="Arial" w:cs="Arial"/>
-          <w:b/>
-          <w:sz w:val="36"/>
-          <w:szCs w:val="52"/>
-        </w:rPr>
-      </w:pPr>
-      <w:r>
-        <w:rPr>
-          <w:rFonts w:ascii="Arial" w:hAnsi="Arial" w:cs="Arial"/>
-          <w:sz w:val="32"/>
-          <w:szCs w:val="32"/>
-        </w:rPr>
-        <w:t xml:space="preserve">      </w:t>
-      </w:r>
-    </w:p>
-    <w:p>
-      <w:pPr>
-        <w:rPr>
-          <w:rFonts w:ascii="Arial" w:hAnsi="Arial" w:cs="Arial"/>
-          <w:b/>
-          <w:color w:val="538135" w:themeColor="accent6" w:themeShade="BF"/>
-          <w:sz w:val="32"/>
-          <w:szCs w:val="52"/>
-        </w:rPr>
-      </w:pPr>
-      <w:r>
-        <w:rPr>
-          <w:rFonts w:ascii="Arial" w:hAnsi="Arial" w:cs="Arial"/>
-          <w:b/>
-          <w:color w:val="538135" w:themeColor="accent6" w:themeShade="BF"/>
-          <w:sz w:val="32"/>
-          <w:szCs w:val="52"/>
-        </w:rPr>
-        <w:t>Prices</w:t>
-      </w:r>
-    </w:p>
-    <w:p>
-      <w:pPr>
-        <w:rPr>
-          <w:rFonts w:ascii="Arial" w:hAnsi="Arial" w:cs="Arial"/>
-          <w:color w:val="000000" w:themeColor="text1"/>
-          <w:sz w:val="28"/>
-          <w:szCs w:val="32"/>
-        </w:rPr>
-      </w:pPr>
-      <w:r>
-        <w:rPr>
-          <w:rFonts w:ascii="Arial" w:hAnsi="Arial" w:cs="Arial"/>
-          <w:color w:val="000000" w:themeColor="text1"/>
-          <w:sz w:val="28"/>
-          <w:szCs w:val="32"/>
-        </w:rPr>
-        <w:t>$</w:t>
-      </w:r>
-      <w:r>
-        <w:rPr>
-          <w:rFonts w:ascii="Arial" w:hAnsi="Arial" w:cs="Arial"/>
-          <w:color w:val="000000" w:themeColor="text1"/>
-          <w:sz w:val="28"/>
-          <w:szCs w:val="32"/>
-        </w:rPr>
-        <w:t>{price}</w:t>
-      </w:r>
-    </w:p>
-    <w:p>
-      <w:pPr>
-        <w:rPr>
-          <w:rFonts w:ascii="Arial" w:hAnsi="Arial" w:cs="Arial"/>
-          <w:color w:val="000000" w:themeColor="text1"/>
-          <w:sz w:val="28"/>
-          <w:szCs w:val="32"/>
-        </w:rPr>
-      </w:pPr>
-    </w:p>
-    <w:p>
-      <w:pPr>
-        <w:rPr>
-          <w:rFonts w:ascii="Arial" w:hAnsi="Arial" w:cs="Arial"/>
-          <w:color w:val="000000" w:themeColor="text1"/>
-          <w:sz w:val="28"/>
-          <w:szCs w:val="32"/>
-        </w:rPr>
-      </w:pPr>
-    </w:p>
-    <w:p>
-      <w:pPr>
-        <w:rPr>
-          <w:rFonts w:ascii="Arial" w:hAnsi="Arial" w:cs="Arial"/>
-          <w:color w:val="000000" w:themeColor="text1"/>
-          <w:sz w:val="28"/>
-          <w:szCs w:val="32"/>
-        </w:rPr>
-      </w:pPr>
-    </w:p>
-    <w:p>
-      <w:pPr>
-        <w:rPr>
-          <w:rFonts w:ascii="Arial" w:hAnsi="Arial" w:cs="Arial"/>
-          <w:color w:val="000000" w:themeColor="text1"/>
-          <w:sz w:val="28"/>
-          <w:szCs w:val="32"/>
-        </w:rPr>
-      </w:pPr>
+        <w:t>rompt</w:t>
+      </w:r>
+    </w:p>
+    <w:p>
+      <w:pPr>
+        <w:rPr>
+          <w:rFonts w:ascii="Arial" w:hAnsi="Arial" w:cs="Arial"/>
+          <w:b/>
+          <w:sz w:val="32"/>
+          <w:szCs w:val="52"/>
+        </w:rPr>
+      </w:pPr>
+      <w:r>
+        <w:rPr>
+          <w:rFonts w:ascii="Arial" w:hAnsi="Arial" w:cs="Arial"/>
+          <w:sz w:val="28"/>
+          <w:szCs w:val="32"/>
+        </w:rPr>
+        <w:t>{prompt</w:t>
+      </w:r>
       <w:bookmarkStart w:id="0" w:name="_GoBack"/>
       <w:bookmarkEnd w:id="0"/>
+      <w:r>
+        <w:rPr>
+          <w:rFonts w:ascii="Arial" w:hAnsi="Arial" w:cs="Arial"/>
+          <w:sz w:val="28"/>
+          <w:szCs w:val="32"/>
+        </w:rPr>
+        <w:t xml:space="preserve">}           </w:t>
+      </w:r>
+    </w:p>
+    <w:p>
+      <w:pPr>
+        <w:rPr>
+          <w:rFonts w:ascii="Arial" w:hAnsi="Arial" w:cs="Arial"/>
+          <w:sz w:val="32"/>
+          <w:szCs w:val="32"/>
+        </w:rPr>
+      </w:pPr>
+    </w:p>
+    <w:p>
+      <w:pPr>
+        <w:rPr>
+          <w:rFonts w:ascii="Arial" w:hAnsi="Arial" w:cs="Arial"/>
+          <w:sz w:val="32"/>
+          <w:szCs w:val="32"/>
+        </w:rPr>
+      </w:pPr>
+    </w:p>
+    <w:p>
+      <w:pPr>
+        <w:rPr>
+          <w:rFonts w:ascii="Arial" w:hAnsi="Arial" w:cs="Arial"/>
+          <w:b/>
+          <w:color w:val="538135" w:themeColor="accent6" w:themeShade="BF"/>
+          <w:sz w:val="32"/>
+          <w:szCs w:val="52"/>
+        </w:rPr>
+      </w:pPr>
+      <w:r>
+        <w:rPr>
+          <w:rFonts w:ascii="Arial" w:hAnsi="Arial" w:cs="Arial"/>
+          <w:b/>
+          <w:color w:val="538135" w:themeColor="accent6" w:themeShade="BF"/>
+          <w:sz w:val="32"/>
+          <w:szCs w:val="52"/>
+        </w:rPr>
+        <w:t>Instructions</w:t>
+      </w:r>
+    </w:p>
+    <w:p>
+      <w:pPr>
+        <w:rPr>
+          <w:rFonts w:ascii="Arial" w:hAnsi="Arial" w:cs="Arial"/>
+          <w:sz w:val="28"/>
+          <w:szCs w:val="32"/>
+        </w:rPr>
+      </w:pPr>
+      <w:r>
+        <w:rPr>
+          <w:rFonts w:ascii="Arial" w:hAnsi="Arial" w:cs="Arial"/>
+          <w:sz w:val="28"/>
+          <w:szCs w:val="32"/>
+        </w:rPr>
+        <w:t>{instructions</w:t>
+      </w:r>
+      <w:r>
+        <w:rPr>
+          <w:rFonts w:ascii="Arial" w:hAnsi="Arial" w:cs="Arial"/>
+          <w:sz w:val="28"/>
+          <w:szCs w:val="32"/>
+        </w:rPr>
+        <w:t>}</w:t>
+      </w:r>
+    </w:p>
+    <w:p>
+      <w:pPr>
+        <w:rPr>
+          <w:rFonts w:ascii="Arial" w:hAnsi="Arial" w:cs="Arial"/>
+          <w:sz w:val="32"/>
+          <w:szCs w:val="32"/>
+        </w:rPr>
+      </w:pPr>
+    </w:p>
+    <w:p>
+      <w:pPr>
+        <w:rPr>
+          <w:rFonts w:ascii="Arial" w:hAnsi="Arial" w:cs="Arial"/>
+          <w:b/>
+          <w:sz w:val="36"/>
+          <w:szCs w:val="52"/>
+        </w:rPr>
+      </w:pPr>
+      <w:r>
+        <w:rPr>
+          <w:rFonts w:ascii="Arial" w:hAnsi="Arial" w:cs="Arial"/>
+          <w:sz w:val="32"/>
+          <w:szCs w:val="32"/>
+        </w:rPr>
+        <w:t xml:space="preserve">      </w:t>
+      </w:r>
+    </w:p>
+    <w:p>
+      <w:pPr>
+        <w:rPr>
+          <w:rFonts w:ascii="Arial" w:hAnsi="Arial" w:cs="Arial"/>
+          <w:b/>
+          <w:color w:val="538135" w:themeColor="accent6" w:themeShade="BF"/>
+          <w:sz w:val="32"/>
+          <w:szCs w:val="52"/>
+        </w:rPr>
+      </w:pPr>
+      <w:r>
+        <w:rPr>
+          <w:rFonts w:ascii="Arial" w:hAnsi="Arial" w:cs="Arial"/>
+          <w:b/>
+          <w:color w:val="538135" w:themeColor="accent6" w:themeShade="BF"/>
+          <w:sz w:val="32"/>
+          <w:szCs w:val="52"/>
+        </w:rPr>
+        <w:t>Prices</w:t>
+      </w:r>
+    </w:p>
+    <w:p>
+      <w:pPr>
+        <w:rPr>
+          <w:rFonts w:ascii="Arial" w:hAnsi="Arial" w:cs="Arial"/>
+          <w:color w:val="000000" w:themeColor="text1"/>
+          <w:sz w:val="28"/>
+          <w:szCs w:val="32"/>
+        </w:rPr>
+      </w:pPr>
+      <w:r>
+        <w:rPr>
+          <w:rFonts w:ascii="Arial" w:hAnsi="Arial" w:cs="Arial"/>
+          <w:color w:val="000000" w:themeColor="text1"/>
+          <w:sz w:val="28"/>
+          <w:szCs w:val="32"/>
+        </w:rPr>
+        <w:t>$</w:t>
+      </w:r>
+      <w:r>
+        <w:rPr>
+          <w:rFonts w:ascii="Arial" w:hAnsi="Arial" w:cs="Arial"/>
+          <w:color w:val="000000" w:themeColor="text1"/>
+          <w:sz w:val="28"/>
+          <w:szCs w:val="32"/>
+        </w:rPr>
+        <w:t>{price}</w:t>
+      </w:r>
+    </w:p>
+    <w:p>
+      <w:pPr>
+        <w:rPr>
+          <w:rFonts w:ascii="Arial" w:hAnsi="Arial" w:cs="Arial"/>
+          <w:color w:val="000000" w:themeColor="text1"/>
+          <w:sz w:val="28"/>
+          <w:szCs w:val="32"/>
+        </w:rPr>
+      </w:pPr>
+    </w:p>
+    <w:p>
+      <w:pPr>
+        <w:rPr>
+          <w:rFonts w:ascii="Arial" w:hAnsi="Arial" w:cs="Arial"/>
+          <w:color w:val="000000" w:themeColor="text1"/>
+          <w:sz w:val="28"/>
+          <w:szCs w:val="32"/>
+        </w:rPr>
+      </w:pPr>
+    </w:p>
+    <w:p>
+      <w:pPr>
+        <w:rPr>
+          <w:rFonts w:ascii="Arial" w:hAnsi="Arial" w:cs="Arial"/>
+          <w:color w:val="000000" w:themeColor="text1"/>
+          <w:sz w:val="28"/>
+          <w:szCs w:val="32"/>
+        </w:rPr>
+      </w:pPr>
+    </w:p>
+    <w:p>
+      <w:pPr>
+        <w:rPr>
+          <w:rFonts w:ascii="Arial" w:hAnsi="Arial" w:cs="Arial"/>
+          <w:color w:val="000000" w:themeColor="text1"/>
+          <w:sz w:val="28"/>
+          <w:szCs w:val="32"/>
+        </w:rPr>
+      </w:pPr>
     </w:p>
     <w:p>
       <w:pPr>
@@ -1673,7 +1693,7 @@
 </file>
 
 <file path=customXml/itemProps1.xml><?xml version="1.0" encoding="utf-8"?>
-<ds:datastoreItem xmlns:ds="http://schemas.openxmlformats.org/officeDocument/2006/customXml" ds:itemID="{87BAA7A2-DE4D-4B25-B230-DD5E7E13F1FC}">
+<ds:datastoreItem xmlns:ds="http://schemas.openxmlformats.org/officeDocument/2006/customXml" ds:itemID="{B85BA768-8B32-44FA-AF81-E4523242D998}">
   <ds:schemaRefs>
     <ds:schemaRef ds:uri="http://schemas.openxmlformats.org/officeDocument/2006/bibliography"/>
   </ds:schemaRefs>

</xml_diff>